<commit_message>
required change in protocol
</commit_message>
<xml_diff>
--- a/hw2/Protocol.docx
+++ b/hw2/Protocol.docx
@@ -94,59 +94,13 @@
         </w:rPr>
         <w:br/>
       </w:r>
-      <w:proofErr w:type="spellStart"/>
-      <w:r>
-        <w:rPr>
-          <w:rFonts w:asciiTheme="majorBidi" w:hAnsiTheme="majorBidi" w:cstheme="majorBidi"/>
-          <w:sz w:val="28"/>
-          <w:szCs w:val="28"/>
-        </w:rPr>
-        <w:t>file_server</w:t>
-      </w:r>
-      <w:proofErr w:type="spellEnd"/>
-      <w:r>
-        <w:rPr>
-          <w:rFonts w:asciiTheme="majorBidi" w:hAnsiTheme="majorBidi" w:cstheme="majorBidi"/>
-          <w:sz w:val="28"/>
-          <w:szCs w:val="28"/>
-        </w:rPr>
-        <w:t xml:space="preserve"> </w:t>
-      </w:r>
-      <w:proofErr w:type="spellStart"/>
-      <w:r>
-        <w:rPr>
-          <w:rFonts w:asciiTheme="majorBidi" w:hAnsiTheme="majorBidi" w:cstheme="majorBidi"/>
-          <w:sz w:val="28"/>
-          <w:szCs w:val="28"/>
-        </w:rPr>
-        <w:t>users_file</w:t>
-      </w:r>
-      <w:proofErr w:type="spellEnd"/>
-      <w:r>
-        <w:rPr>
-          <w:rFonts w:asciiTheme="majorBidi" w:hAnsiTheme="majorBidi" w:cstheme="majorBidi"/>
-          <w:sz w:val="28"/>
-          <w:szCs w:val="28"/>
-        </w:rPr>
-        <w:t xml:space="preserve"> </w:t>
-      </w:r>
-      <w:proofErr w:type="spellStart"/>
-      <w:r>
-        <w:rPr>
-          <w:rFonts w:asciiTheme="majorBidi" w:hAnsiTheme="majorBidi" w:cstheme="majorBidi"/>
-          <w:sz w:val="28"/>
-          <w:szCs w:val="28"/>
-        </w:rPr>
-        <w:t>dir_path</w:t>
-      </w:r>
-      <w:proofErr w:type="spellEnd"/>
-      <w:r>
-        <w:rPr>
-          <w:rFonts w:asciiTheme="majorBidi" w:hAnsiTheme="majorBidi" w:cstheme="majorBidi"/>
-          <w:sz w:val="28"/>
-          <w:szCs w:val="28"/>
-        </w:rPr>
-        <w:t xml:space="preserve"> [port]</w:t>
+      <w:r>
+        <w:rPr>
+          <w:rFonts w:asciiTheme="majorBidi" w:hAnsiTheme="majorBidi" w:cstheme="majorBidi"/>
+          <w:sz w:val="28"/>
+          <w:szCs w:val="28"/>
+        </w:rPr>
+        <w:t>file_server users_file dir_path [port]</w:t>
       </w:r>
     </w:p>
     <w:p>
@@ -160,23 +114,13 @@
           <w:szCs w:val="28"/>
         </w:rPr>
       </w:pPr>
-      <w:proofErr w:type="spellStart"/>
-      <w:r>
-        <w:rPr>
-          <w:rFonts w:asciiTheme="majorBidi" w:hAnsiTheme="majorBidi" w:cstheme="majorBidi"/>
-          <w:sz w:val="28"/>
-          <w:szCs w:val="28"/>
-        </w:rPr>
-        <w:t>file_server</w:t>
-      </w:r>
-      <w:proofErr w:type="spellEnd"/>
-      <w:r>
-        <w:rPr>
-          <w:rFonts w:asciiTheme="majorBidi" w:hAnsiTheme="majorBidi" w:cstheme="majorBidi"/>
-          <w:sz w:val="28"/>
-          <w:szCs w:val="28"/>
-        </w:rPr>
-        <w:t xml:space="preserve"> – name of the executable.</w:t>
+      <w:r>
+        <w:rPr>
+          <w:rFonts w:asciiTheme="majorBidi" w:hAnsiTheme="majorBidi" w:cstheme="majorBidi"/>
+          <w:sz w:val="28"/>
+          <w:szCs w:val="28"/>
+        </w:rPr>
+        <w:t>file_server – name of the executable.</w:t>
       </w:r>
     </w:p>
     <w:p>
@@ -190,23 +134,13 @@
           <w:szCs w:val="28"/>
         </w:rPr>
       </w:pPr>
-      <w:proofErr w:type="spellStart"/>
-      <w:r>
-        <w:rPr>
-          <w:rFonts w:asciiTheme="majorBidi" w:hAnsiTheme="majorBidi" w:cstheme="majorBidi"/>
-          <w:sz w:val="28"/>
-          <w:szCs w:val="28"/>
-        </w:rPr>
-        <w:t>users_file</w:t>
-      </w:r>
-      <w:proofErr w:type="spellEnd"/>
-      <w:r>
-        <w:rPr>
-          <w:rFonts w:asciiTheme="majorBidi" w:hAnsiTheme="majorBidi" w:cstheme="majorBidi"/>
-          <w:sz w:val="28"/>
-          <w:szCs w:val="28"/>
-        </w:rPr>
-        <w:t xml:space="preserve"> – </w:t>
+      <w:r>
+        <w:rPr>
+          <w:rFonts w:asciiTheme="majorBidi" w:hAnsiTheme="majorBidi" w:cstheme="majorBidi"/>
+          <w:sz w:val="28"/>
+          <w:szCs w:val="28"/>
+        </w:rPr>
+        <w:t xml:space="preserve">users_file – </w:t>
       </w:r>
       <w:r>
         <w:rPr>
@@ -224,23 +158,13 @@
         </w:rPr>
         <w:t xml:space="preserve"> to an existing file with tab-delimited info as mentioned in the guidelines. </w:t>
       </w:r>
-      <w:proofErr w:type="spellStart"/>
-      <w:r>
-        <w:rPr>
-          <w:rFonts w:asciiTheme="majorBidi" w:hAnsiTheme="majorBidi" w:cstheme="majorBidi"/>
-          <w:sz w:val="28"/>
-          <w:szCs w:val="28"/>
-        </w:rPr>
-        <w:t>File_server</w:t>
-      </w:r>
-      <w:proofErr w:type="spellEnd"/>
-      <w:r>
-        <w:rPr>
-          <w:rFonts w:asciiTheme="majorBidi" w:hAnsiTheme="majorBidi" w:cstheme="majorBidi"/>
-          <w:sz w:val="28"/>
-          <w:szCs w:val="28"/>
-        </w:rPr>
-        <w:t xml:space="preserve"> is required to run with the permissions to read this file.</w:t>
+      <w:r>
+        <w:rPr>
+          <w:rFonts w:asciiTheme="majorBidi" w:hAnsiTheme="majorBidi" w:cstheme="majorBidi"/>
+          <w:sz w:val="28"/>
+          <w:szCs w:val="28"/>
+        </w:rPr>
+        <w:t>File_server is required to run with the permissions to read this file.</w:t>
       </w:r>
     </w:p>
     <w:p>
@@ -254,16 +178,30 @@
           <w:szCs w:val="28"/>
         </w:rPr>
       </w:pPr>
-      <w:proofErr w:type="spellStart"/>
-      <w:r>
-        <w:rPr>
-          <w:rFonts w:asciiTheme="majorBidi" w:hAnsiTheme="majorBidi" w:cstheme="majorBidi"/>
-          <w:sz w:val="28"/>
-          <w:szCs w:val="28"/>
-        </w:rPr>
-        <w:t>dir_</w:t>
-      </w:r>
-      <w:proofErr w:type="gramStart"/>
+      <w:r>
+        <w:rPr>
+          <w:rFonts w:asciiTheme="majorBidi" w:hAnsiTheme="majorBidi" w:cstheme="majorBidi"/>
+          <w:sz w:val="28"/>
+          <w:szCs w:val="28"/>
+        </w:rPr>
+        <w:t>dir_path</w:t>
+      </w:r>
+      <w:r>
+        <w:rPr>
+          <w:rFonts w:asciiTheme="majorBidi" w:hAnsiTheme="majorBidi" w:cstheme="majorBidi"/>
+          <w:sz w:val="28"/>
+          <w:szCs w:val="28"/>
+        </w:rPr>
+        <w:t xml:space="preserve">  </w:t>
+      </w:r>
+      <w:r>
+        <w:rPr>
+          <w:rFonts w:asciiTheme="majorBidi" w:hAnsiTheme="majorBidi" w:cstheme="majorBidi"/>
+          <w:sz w:val="28"/>
+          <w:szCs w:val="28"/>
+        </w:rPr>
+        <w:t xml:space="preserve">– </w:t>
+      </w:r>
       <w:r>
         <w:rPr>
           <w:rFonts w:asciiTheme="majorBidi" w:hAnsiTheme="majorBidi" w:cstheme="majorBidi"/>
@@ -272,40 +210,6 @@
         </w:rPr>
         <w:t>path</w:t>
       </w:r>
-      <w:proofErr w:type="spellEnd"/>
-      <w:r>
-        <w:rPr>
-          <w:rFonts w:asciiTheme="majorBidi" w:hAnsiTheme="majorBidi" w:cstheme="majorBidi"/>
-          <w:sz w:val="28"/>
-          <w:szCs w:val="28"/>
-        </w:rPr>
-        <w:t xml:space="preserve">  </w:t>
-      </w:r>
-      <w:r>
-        <w:rPr>
-          <w:rFonts w:asciiTheme="majorBidi" w:hAnsiTheme="majorBidi" w:cstheme="majorBidi"/>
-          <w:sz w:val="28"/>
-          <w:szCs w:val="28"/>
-        </w:rPr>
-        <w:t>–</w:t>
-      </w:r>
-      <w:proofErr w:type="gramEnd"/>
-      <w:r>
-        <w:rPr>
-          <w:rFonts w:asciiTheme="majorBidi" w:hAnsiTheme="majorBidi" w:cstheme="majorBidi"/>
-          <w:sz w:val="28"/>
-          <w:szCs w:val="28"/>
-        </w:rPr>
-        <w:t xml:space="preserve"> </w:t>
-      </w:r>
-      <w:r>
-        <w:rPr>
-          <w:rFonts w:asciiTheme="majorBidi" w:hAnsiTheme="majorBidi" w:cstheme="majorBidi"/>
-          <w:sz w:val="28"/>
-          <w:szCs w:val="28"/>
-        </w:rPr>
-        <w:t>path</w:t>
-      </w:r>
       <w:r>
         <w:rPr>
           <w:rFonts w:asciiTheme="majorBidi" w:hAnsiTheme="majorBidi" w:cstheme="majorBidi"/>
@@ -320,25 +224,7 @@
           <w:sz w:val="28"/>
           <w:szCs w:val="28"/>
         </w:rPr>
-        <w:t xml:space="preserve">empty directory. </w:t>
-      </w:r>
-      <w:proofErr w:type="spellStart"/>
-      <w:r>
-        <w:rPr>
-          <w:rFonts w:asciiTheme="majorBidi" w:hAnsiTheme="majorBidi" w:cstheme="majorBidi"/>
-          <w:sz w:val="28"/>
-          <w:szCs w:val="28"/>
-        </w:rPr>
-        <w:t>File_server</w:t>
-      </w:r>
-      <w:proofErr w:type="spellEnd"/>
-      <w:r>
-        <w:rPr>
-          <w:rFonts w:asciiTheme="majorBidi" w:hAnsiTheme="majorBidi" w:cstheme="majorBidi"/>
-          <w:sz w:val="28"/>
-          <w:szCs w:val="28"/>
-        </w:rPr>
-        <w:t xml:space="preserve"> is required to run with the permissions to read and write in that directory.</w:t>
+        <w:t>empty directory. File_server is required to run with the permissions to read and write in that directory.</w:t>
       </w:r>
       <w:r>
         <w:rPr>
@@ -395,7 +281,6 @@
         </w:rPr>
         <w:t xml:space="preserve"> need to create a file called "exit.txt" in </w:t>
       </w:r>
-      <w:proofErr w:type="spellStart"/>
       <w:r>
         <w:rPr>
           <w:rFonts w:asciiTheme="majorBidi" w:hAnsiTheme="majorBidi" w:cstheme="majorBidi"/>
@@ -404,7 +289,6 @@
         </w:rPr>
         <w:t>dir_path</w:t>
       </w:r>
-      <w:proofErr w:type="spellEnd"/>
       <w:r>
         <w:rPr>
           <w:rFonts w:asciiTheme="majorBidi" w:hAnsiTheme="majorBidi" w:cstheme="majorBidi"/>
@@ -519,25 +403,7 @@
           <w:sz w:val="28"/>
           <w:szCs w:val="28"/>
         </w:rPr>
-        <w:t xml:space="preserve">(as defined in </w:t>
-      </w:r>
-      <w:proofErr w:type="spellStart"/>
-      <w:r>
-        <w:rPr>
-          <w:rFonts w:asciiTheme="majorBidi" w:hAnsiTheme="majorBidi" w:cstheme="majorBidi"/>
-          <w:sz w:val="28"/>
-          <w:szCs w:val="28"/>
-        </w:rPr>
-        <w:t>server.h</w:t>
-      </w:r>
-      <w:proofErr w:type="spellEnd"/>
-      <w:r>
-        <w:rPr>
-          <w:rFonts w:asciiTheme="majorBidi" w:hAnsiTheme="majorBidi" w:cstheme="majorBidi"/>
-          <w:sz w:val="28"/>
-          <w:szCs w:val="28"/>
-        </w:rPr>
-        <w:t>).</w:t>
+        <w:t>(as defined in server.h).</w:t>
       </w:r>
     </w:p>
     <w:p>
@@ -605,23 +471,13 @@
         </w:rPr>
         <w:br/>
       </w:r>
-      <w:proofErr w:type="spellStart"/>
-      <w:r>
-        <w:rPr>
-          <w:rFonts w:asciiTheme="majorBidi" w:hAnsiTheme="majorBidi" w:cstheme="majorBidi"/>
-          <w:sz w:val="28"/>
-          <w:szCs w:val="28"/>
-        </w:rPr>
-        <w:t>file_client</w:t>
-      </w:r>
-      <w:proofErr w:type="spellEnd"/>
-      <w:r>
-        <w:rPr>
-          <w:rFonts w:asciiTheme="majorBidi" w:hAnsiTheme="majorBidi" w:cstheme="majorBidi"/>
-          <w:sz w:val="28"/>
-          <w:szCs w:val="28"/>
-        </w:rPr>
-        <w:t xml:space="preserve"> [hostname [port]]</w:t>
+      <w:r>
+        <w:rPr>
+          <w:rFonts w:asciiTheme="majorBidi" w:hAnsiTheme="majorBidi" w:cstheme="majorBidi"/>
+          <w:sz w:val="28"/>
+          <w:szCs w:val="28"/>
+        </w:rPr>
+        <w:t>file_client [hostname [port]]</w:t>
       </w:r>
     </w:p>
     <w:p>
@@ -971,7 +827,6 @@
           <w:szCs w:val="28"/>
         </w:rPr>
       </w:pPr>
-      <w:proofErr w:type="spellStart"/>
       <w:r>
         <w:rPr>
           <w:rFonts w:asciiTheme="majorBidi" w:hAnsiTheme="majorBidi" w:cstheme="majorBidi"/>
@@ -980,7 +835,6 @@
         </w:rPr>
         <w:t>list_of_files</w:t>
       </w:r>
-      <w:proofErr w:type="spellEnd"/>
       <w:r>
         <w:rPr>
           <w:rFonts w:asciiTheme="majorBidi" w:hAnsiTheme="majorBidi" w:cstheme="majorBidi"/>
@@ -1005,23 +859,13 @@
           <w:szCs w:val="28"/>
         </w:rPr>
       </w:pPr>
-      <w:proofErr w:type="spellStart"/>
-      <w:r>
-        <w:rPr>
-          <w:rFonts w:asciiTheme="majorBidi" w:hAnsiTheme="majorBidi" w:cstheme="majorBidi"/>
-          <w:sz w:val="28"/>
-          <w:szCs w:val="28"/>
-        </w:rPr>
-        <w:t>delete_file</w:t>
-      </w:r>
-      <w:proofErr w:type="spellEnd"/>
-      <w:r>
-        <w:rPr>
-          <w:rFonts w:asciiTheme="majorBidi" w:hAnsiTheme="majorBidi" w:cstheme="majorBidi"/>
-          <w:sz w:val="28"/>
-          <w:szCs w:val="28"/>
-        </w:rPr>
-        <w:t xml:space="preserve"> </w:t>
+      <w:r>
+        <w:rPr>
+          <w:rFonts w:asciiTheme="majorBidi" w:hAnsiTheme="majorBidi" w:cstheme="majorBidi"/>
+          <w:sz w:val="28"/>
+          <w:szCs w:val="28"/>
+        </w:rPr>
+        <w:t xml:space="preserve">delete_file </w:t>
       </w:r>
       <w:r>
         <w:rPr>
@@ -1103,7 +947,6 @@
           <w:szCs w:val="28"/>
         </w:rPr>
       </w:pPr>
-      <w:proofErr w:type="spellStart"/>
       <w:r>
         <w:rPr>
           <w:rFonts w:asciiTheme="majorBidi" w:hAnsiTheme="majorBidi" w:cstheme="majorBidi"/>
@@ -1113,7 +956,6 @@
         <w:lastRenderedPageBreak/>
         <w:t>add_file</w:t>
       </w:r>
-      <w:proofErr w:type="spellEnd"/>
       <w:r>
         <w:rPr>
           <w:rFonts w:asciiTheme="majorBidi" w:hAnsiTheme="majorBidi" w:cstheme="majorBidi"/>
@@ -1186,23 +1028,13 @@
           <w:szCs w:val="28"/>
         </w:rPr>
       </w:pPr>
-      <w:proofErr w:type="spellStart"/>
-      <w:r>
-        <w:rPr>
-          <w:rFonts w:asciiTheme="majorBidi" w:hAnsiTheme="majorBidi" w:cstheme="majorBidi"/>
-          <w:sz w:val="28"/>
-          <w:szCs w:val="28"/>
-        </w:rPr>
-        <w:t>get_file</w:t>
-      </w:r>
-      <w:proofErr w:type="spellEnd"/>
-      <w:r>
-        <w:rPr>
-          <w:rFonts w:asciiTheme="majorBidi" w:hAnsiTheme="majorBidi" w:cstheme="majorBidi"/>
-          <w:sz w:val="28"/>
-          <w:szCs w:val="28"/>
-        </w:rPr>
-        <w:t xml:space="preserve"> </w:t>
+      <w:r>
+        <w:rPr>
+          <w:rFonts w:asciiTheme="majorBidi" w:hAnsiTheme="majorBidi" w:cstheme="majorBidi"/>
+          <w:sz w:val="28"/>
+          <w:szCs w:val="28"/>
+        </w:rPr>
+        <w:t xml:space="preserve">get_file </w:t>
       </w:r>
       <w:r>
         <w:rPr>
@@ -1667,25 +1499,7 @@
           <w:sz w:val="28"/>
           <w:szCs w:val="28"/>
         </w:rPr>
-        <w:t>(3, as defined in “</w:t>
-      </w:r>
-      <w:proofErr w:type="spellStart"/>
-      <w:r>
-        <w:rPr>
-          <w:rFonts w:asciiTheme="majorBidi" w:hAnsiTheme="majorBidi" w:cstheme="majorBidi"/>
-          <w:sz w:val="28"/>
-          <w:szCs w:val="28"/>
-        </w:rPr>
-        <w:t>utilities.h</w:t>
-      </w:r>
-      <w:proofErr w:type="spellEnd"/>
-      <w:r>
-        <w:rPr>
-          <w:rFonts w:asciiTheme="majorBidi" w:hAnsiTheme="majorBidi" w:cstheme="majorBidi"/>
-          <w:sz w:val="28"/>
-          <w:szCs w:val="28"/>
-        </w:rPr>
-        <w:t xml:space="preserve">”) </w:t>
+        <w:t xml:space="preserve">(3, as defined in “utilities.h”) </w:t>
       </w:r>
       <w:r>
         <w:rPr>
@@ -1992,6 +1806,18 @@
         </w:rPr>
         <w:t>A feedback from the server will be given for any attempt to send friendly message (for example: no such user, valid message was received, etc.).</w:t>
       </w:r>
+    </w:p>
+    <w:p>
+      <w:pPr>
+        <w:bidi w:val="0"/>
+        <w:ind w:left="360"/>
+        <w:rPr>
+          <w:rFonts w:asciiTheme="majorBidi" w:hAnsiTheme="majorBidi" w:cstheme="majorBidi"/>
+          <w:sz w:val="28"/>
+          <w:szCs w:val="28"/>
+          <w:highlight w:val="yellow"/>
+        </w:rPr>
+      </w:pPr>
     </w:p>
     <w:p>
       <w:pPr>
@@ -3381,7 +3207,6 @@
           <w:sz w:val="36"/>
           <w:szCs w:val="36"/>
         </w:rPr>
-        <w:lastRenderedPageBreak/>
         <w:t>SERVER_WELCOME_MSG</w:t>
       </w:r>
     </w:p>
@@ -5142,7 +4967,6 @@
           <w:sz w:val="32"/>
           <w:szCs w:val="32"/>
         </w:rPr>
-        <w:lastRenderedPageBreak/>
         <w:t xml:space="preserve">Used to deliver textual feedback regrading file </w:t>
       </w:r>
       <w:r>
@@ -6345,7 +6169,7 @@
       <w:pPr>
         <w:jc w:val="center"/>
         <w:rPr>
-          <w:rFonts w:asciiTheme="majorBidi" w:hAnsiTheme="majorBidi" w:cstheme="majorBidi" w:hint="cs"/>
+          <w:rFonts w:asciiTheme="majorBidi" w:hAnsiTheme="majorBidi" w:cstheme="majorBidi"/>
           <w:color w:val="6F008A"/>
           <w:sz w:val="32"/>
           <w:szCs w:val="32"/>
@@ -6456,22 +6280,8 @@
                       <w:sz w:val="32"/>
                       <w:szCs w:val="32"/>
                     </w:rPr>
-                    <m:t xml:space="preserve"> </m:t>
+                    <m:t xml:space="preserve"> ff</m:t>
                   </m:r>
-                  <w:proofErr w:type="spellStart"/>
-                  <m:r>
-                    <m:rPr>
-                      <m:nor/>
-                    </m:rPr>
-                    <w:rPr>
-                      <w:rFonts w:asciiTheme="majorBidi" w:hAnsiTheme="majorBidi" w:cstheme="majorBidi"/>
-                      <w:color w:val="FF0000"/>
-                      <w:sz w:val="32"/>
-                      <w:szCs w:val="32"/>
-                    </w:rPr>
-                    <m:t>ff</m:t>
-                  </m:r>
-                  <w:proofErr w:type="spellEnd"/>
                 </m:e>
               </m:groupChr>
             </m:e>
@@ -6483,16 +6293,7 @@
                   <w:sz w:val="32"/>
                   <w:szCs w:val="32"/>
                 </w:rPr>
-                <m:t>type=</m:t>
-              </m:r>
-              <m:r>
-                <w:rPr>
-                  <w:rFonts w:ascii="Cambria Math" w:hAnsi="Cambria Math" w:cstheme="majorBidi"/>
-                  <w:color w:val="FF0000"/>
-                  <w:sz w:val="32"/>
-                  <w:szCs w:val="32"/>
-                </w:rPr>
-                <m:t>65535</m:t>
+                <m:t>type=65535</m:t>
               </m:r>
             </m:lim>
           </m:limUpp>
@@ -6532,169 +6333,7 @@
                       <w:sz w:val="32"/>
                       <w:szCs w:val="32"/>
                     </w:rPr>
-                    <m:t>49</m:t>
-                  </m:r>
-                  <m:r>
-                    <w:rPr>
-                      <w:rFonts w:ascii="Cambria Math" w:hAnsi="Cambria Math" w:cstheme="majorBidi"/>
-                      <w:color w:val="000000"/>
-                      <w:sz w:val="32"/>
-                      <w:szCs w:val="32"/>
-                    </w:rPr>
-                    <m:t xml:space="preserve"> </m:t>
-                  </m:r>
-                  <m:r>
-                    <w:rPr>
-                      <w:rFonts w:ascii="Cambria Math" w:hAnsi="Cambria Math" w:cstheme="majorBidi"/>
-                      <w:color w:val="000000"/>
-                      <w:sz w:val="32"/>
-                      <w:szCs w:val="32"/>
-                    </w:rPr>
-                    <m:t>27</m:t>
-                  </m:r>
-                  <m:r>
-                    <w:rPr>
-                      <w:rFonts w:ascii="Cambria Math" w:hAnsi="Cambria Math" w:cstheme="majorBidi"/>
-                      <w:color w:val="000000"/>
-                      <w:sz w:val="32"/>
-                      <w:szCs w:val="32"/>
-                    </w:rPr>
-                    <m:t xml:space="preserve"> </m:t>
-                  </m:r>
-                  <m:r>
-                    <w:rPr>
-                      <w:rFonts w:ascii="Cambria Math" w:hAnsi="Cambria Math" w:cstheme="majorBidi"/>
-                      <w:color w:val="000000"/>
-                      <w:sz w:val="32"/>
-                      <w:szCs w:val="32"/>
-                    </w:rPr>
-                    <m:t>6d</m:t>
-                  </m:r>
-                  <m:r>
-                    <w:rPr>
-                      <w:rFonts w:ascii="Cambria Math" w:hAnsi="Cambria Math" w:cstheme="majorBidi"/>
-                      <w:color w:val="000000"/>
-                      <w:sz w:val="32"/>
-                      <w:szCs w:val="32"/>
-                    </w:rPr>
-                    <m:t xml:space="preserve"> </m:t>
-                  </m:r>
-                  <m:r>
-                    <w:rPr>
-                      <w:rFonts w:ascii="Cambria Math" w:hAnsi="Cambria Math" w:cstheme="majorBidi"/>
-                      <w:color w:val="000000"/>
-                      <w:sz w:val="32"/>
-                      <w:szCs w:val="32"/>
-                    </w:rPr>
-                    <m:t>20</m:t>
-                  </m:r>
-                  <m:r>
-                    <w:rPr>
-                      <w:rFonts w:ascii="Cambria Math" w:hAnsi="Cambria Math" w:cstheme="majorBidi"/>
-                      <w:color w:val="000000"/>
-                      <w:sz w:val="32"/>
-                      <w:szCs w:val="32"/>
-                    </w:rPr>
-                    <m:t xml:space="preserve"> </m:t>
-                  </m:r>
-                  <m:r>
-                    <w:rPr>
-                      <w:rFonts w:ascii="Cambria Math" w:hAnsi="Cambria Math" w:cstheme="majorBidi"/>
-                      <w:color w:val="000000"/>
-                      <w:sz w:val="32"/>
-                      <w:szCs w:val="32"/>
-                    </w:rPr>
-                    <m:t>61</m:t>
-                  </m:r>
-                  <m:r>
-                    <w:rPr>
-                      <w:rFonts w:ascii="Cambria Math" w:hAnsi="Cambria Math" w:cstheme="majorBidi"/>
-                      <w:color w:val="000000"/>
-                      <w:sz w:val="32"/>
-                      <w:szCs w:val="32"/>
-                    </w:rPr>
-                    <m:t xml:space="preserve"> </m:t>
-                  </m:r>
-                  <m:r>
-                    <w:rPr>
-                      <w:rFonts w:ascii="Cambria Math" w:hAnsi="Cambria Math" w:cstheme="majorBidi"/>
-                      <w:color w:val="000000"/>
-                      <w:sz w:val="32"/>
-                      <w:szCs w:val="32"/>
-                    </w:rPr>
-                    <m:t>20</m:t>
-                  </m:r>
-                  <m:r>
-                    <w:rPr>
-                      <w:rFonts w:ascii="Cambria Math" w:hAnsi="Cambria Math" w:cstheme="majorBidi"/>
-                      <w:color w:val="000000"/>
-                      <w:sz w:val="32"/>
-                      <w:szCs w:val="32"/>
-                    </w:rPr>
-                    <m:t xml:space="preserve"> </m:t>
-                  </m:r>
-                  <m:r>
-                    <w:rPr>
-                      <w:rFonts w:ascii="Cambria Math" w:hAnsi="Cambria Math" w:cstheme="majorBidi"/>
-                      <w:color w:val="000000"/>
-                      <w:sz w:val="32"/>
-                      <w:szCs w:val="32"/>
-                    </w:rPr>
-                    <m:t>6c</m:t>
-                  </m:r>
-                  <m:r>
-                    <w:rPr>
-                      <w:rFonts w:ascii="Cambria Math" w:hAnsi="Cambria Math" w:cstheme="majorBidi"/>
-                      <w:color w:val="000000"/>
-                      <w:sz w:val="32"/>
-                      <w:szCs w:val="32"/>
-                    </w:rPr>
-                    <m:t xml:space="preserve"> </m:t>
-                  </m:r>
-                  <m:r>
-                    <w:rPr>
-                      <w:rFonts w:ascii="Cambria Math" w:hAnsi="Cambria Math" w:cstheme="majorBidi"/>
-                      <w:color w:val="000000"/>
-                      <w:sz w:val="32"/>
-                      <w:szCs w:val="32"/>
-                    </w:rPr>
-                    <m:t>69</m:t>
-                  </m:r>
-                  <m:r>
-                    <w:rPr>
-                      <w:rFonts w:ascii="Cambria Math" w:hAnsi="Cambria Math" w:cstheme="majorBidi"/>
-                      <w:color w:val="000000"/>
-                      <w:sz w:val="32"/>
-                      <w:szCs w:val="32"/>
-                    </w:rPr>
-                    <m:t xml:space="preserve"> </m:t>
-                  </m:r>
-                  <m:r>
-                    <w:rPr>
-                      <w:rFonts w:ascii="Cambria Math" w:hAnsi="Cambria Math" w:cstheme="majorBidi"/>
-                      <w:color w:val="000000"/>
-                      <w:sz w:val="32"/>
-                      <w:szCs w:val="32"/>
-                    </w:rPr>
-                    <m:t>61</m:t>
-                  </m:r>
-                  <m:r>
-                    <w:rPr>
-                      <w:rFonts w:ascii="Cambria Math" w:hAnsi="Cambria Math" w:cstheme="majorBidi"/>
-                      <w:color w:val="000000"/>
-                      <w:sz w:val="32"/>
-                      <w:szCs w:val="32"/>
-                    </w:rPr>
-                    <m:t xml:space="preserve"> </m:t>
-                  </m:r>
-                  <m:r>
-                    <w:rPr>
-                      <w:rFonts w:ascii="Cambria Math" w:hAnsi="Cambria Math" w:cstheme="majorBidi"/>
-                      <w:color w:val="000000"/>
-                      <w:sz w:val="32"/>
-                      <w:szCs w:val="32"/>
-                    </w:rPr>
-                    <m:t>72</m:t>
+                    <m:t>49 27 6d 20 61 20 6c 69 61 72</m:t>
                   </m:r>
                 </m:e>
               </m:groupChr>
@@ -6774,7 +6413,7 @@
       <w:pPr>
         <w:jc w:val="center"/>
         <w:rPr>
-          <w:rFonts w:asciiTheme="majorBidi" w:hAnsiTheme="majorBidi" w:cstheme="majorBidi" w:hint="cs"/>
+          <w:rFonts w:asciiTheme="majorBidi" w:hAnsiTheme="majorBidi" w:cstheme="majorBidi"/>
           <w:sz w:val="36"/>
           <w:szCs w:val="36"/>
           <w:rtl/>
@@ -6785,7 +6424,7 @@
       <w:pPr>
         <w:jc w:val="center"/>
         <w:rPr>
-          <w:rFonts w:asciiTheme="majorBidi" w:hAnsiTheme="majorBidi" w:cstheme="majorBidi" w:hint="cs"/>
+          <w:rFonts w:asciiTheme="majorBidi" w:hAnsiTheme="majorBidi" w:cstheme="majorBidi"/>
           <w:sz w:val="36"/>
           <w:szCs w:val="36"/>
           <w:rtl/>
@@ -6825,6 +6464,7 @@
           <w:sz w:val="36"/>
           <w:szCs w:val="36"/>
         </w:rPr>
+        <w:lastRenderedPageBreak/>
         <w:t>CLIENT_LOGIN_MSG</w:t>
       </w:r>
     </w:p>
@@ -9118,7 +8758,29 @@
           <w:sz w:val="32"/>
           <w:szCs w:val="32"/>
         </w:rPr>
-        <w:t xml:space="preserve">. </w:t>
+        <w:t>.</w:t>
+      </w:r>
+    </w:p>
+    <w:p>
+      <w:pPr>
+        <w:autoSpaceDE w:val="0"/>
+        <w:autoSpaceDN w:val="0"/>
+        <w:adjustRightInd w:val="0"/>
+        <w:spacing w:after="0" w:line="240" w:lineRule="auto"/>
+        <w:jc w:val="center"/>
+        <w:rPr>
+          <w:rFonts w:asciiTheme="majorBidi" w:hAnsiTheme="majorBidi" w:cstheme="majorBidi"/>
+          <w:sz w:val="32"/>
+          <w:szCs w:val="32"/>
+        </w:rPr>
+      </w:pPr>
+      <w:r>
+        <w:rPr>
+          <w:rFonts w:asciiTheme="majorBidi" w:hAnsiTheme="majorBidi" w:cstheme="majorBidi"/>
+          <w:sz w:val="32"/>
+          <w:szCs w:val="32"/>
+        </w:rPr>
+        <w:t xml:space="preserve"> </w:t>
       </w:r>
     </w:p>
     <w:p>
@@ -9136,6 +8798,244 @@
           <w:szCs w:val="36"/>
         </w:rPr>
       </w:pPr>
+      <w:r>
+        <w:rPr>
+          <w:rFonts w:asciiTheme="majorBidi" w:hAnsiTheme="majorBidi" w:cstheme="majorBidi"/>
+          <w:color w:val="6F008A"/>
+          <w:sz w:val="36"/>
+          <w:szCs w:val="36"/>
+        </w:rPr>
+        <w:t>CLIENT_</w:t>
+      </w:r>
+      <w:r>
+        <w:rPr>
+          <w:rFonts w:asciiTheme="majorBidi" w:hAnsiTheme="majorBidi" w:cstheme="majorBidi"/>
+          <w:color w:val="6F008A"/>
+          <w:sz w:val="36"/>
+          <w:szCs w:val="36"/>
+        </w:rPr>
+        <w:t>FRIENDLY_MSG_WAS_HANDLED</w:t>
+      </w:r>
+    </w:p>
+    <w:p>
+      <w:pPr>
+        <w:jc w:val="center"/>
+        <w:rPr>
+          <w:rFonts w:asciiTheme="majorBidi" w:hAnsiTheme="majorBidi" w:cstheme="majorBidi"/>
+          <w:color w:val="6F008A"/>
+          <w:sz w:val="32"/>
+          <w:szCs w:val="32"/>
+          <w:rtl/>
+        </w:rPr>
+      </w:pPr>
+      <m:oMathPara>
+        <m:oMath>
+          <m:limUpp>
+            <m:limUppPr>
+              <m:ctrlPr>
+                <w:rPr>
+                  <w:rFonts w:ascii="Cambria Math" w:hAnsi="Cambria Math" w:cstheme="majorBidi"/>
+                  <w:i/>
+                  <w:color w:val="538135" w:themeColor="accent6" w:themeShade="BF"/>
+                  <w:sz w:val="32"/>
+                  <w:szCs w:val="32"/>
+                </w:rPr>
+              </m:ctrlPr>
+            </m:limUppPr>
+            <m:e>
+              <m:groupChr>
+                <m:groupChrPr>
+                  <m:chr m:val="⏞"/>
+                  <m:pos m:val="top"/>
+                  <m:vertJc m:val="bot"/>
+                  <m:ctrlPr>
+                    <w:rPr>
+                      <w:rFonts w:ascii="Cambria Math" w:hAnsi="Cambria Math" w:cstheme="majorBidi"/>
+                      <w:i/>
+                      <w:color w:val="538135" w:themeColor="accent6" w:themeShade="BF"/>
+                      <w:sz w:val="32"/>
+                      <w:szCs w:val="32"/>
+                    </w:rPr>
+                  </m:ctrlPr>
+                </m:groupChrPr>
+                <m:e>
+                  <m:r>
+                    <w:rPr>
+                      <w:rFonts w:ascii="Cambria Math" w:hAnsi="Cambria Math" w:cstheme="majorBidi"/>
+                      <w:color w:val="538135" w:themeColor="accent6" w:themeShade="BF"/>
+                      <w:sz w:val="32"/>
+                      <w:szCs w:val="32"/>
+                    </w:rPr>
+                    <m:t xml:space="preserve">00 00 00 00 </m:t>
+                  </m:r>
+                </m:e>
+              </m:groupChr>
+            </m:e>
+            <m:lim>
+              <m:r>
+                <w:rPr>
+                  <w:rFonts w:ascii="Cambria Math" w:hAnsi="Cambria Math" w:cstheme="majorBidi"/>
+                  <w:color w:val="538135" w:themeColor="accent6" w:themeShade="BF"/>
+                  <w:sz w:val="32"/>
+                  <w:szCs w:val="32"/>
+                </w:rPr>
+                <m:t>size=0</m:t>
+              </m:r>
+            </m:lim>
+          </m:limUpp>
+          <m:limUpp>
+            <m:limUppPr>
+              <m:ctrlPr>
+                <w:rPr>
+                  <w:rFonts w:ascii="Cambria Math" w:hAnsi="Cambria Math" w:cstheme="majorBidi"/>
+                  <w:color w:val="FF0000"/>
+                  <w:sz w:val="32"/>
+                  <w:szCs w:val="32"/>
+                </w:rPr>
+              </m:ctrlPr>
+            </m:limUppPr>
+            <m:e>
+              <m:groupChr>
+                <m:groupChrPr>
+                  <m:chr m:val="⏞"/>
+                  <m:pos m:val="top"/>
+                  <m:vertJc m:val="bot"/>
+                  <m:ctrlPr>
+                    <w:rPr>
+                      <w:rFonts w:ascii="Cambria Math" w:hAnsi="Cambria Math" w:cstheme="majorBidi"/>
+                      <w:color w:val="FF0000"/>
+                      <w:sz w:val="32"/>
+                      <w:szCs w:val="32"/>
+                    </w:rPr>
+                  </m:ctrlPr>
+                </m:groupChrPr>
+                <m:e>
+                  <m:r>
+                    <m:rPr>
+                      <m:sty m:val="p"/>
+                    </m:rPr>
+                    <w:rPr>
+                      <w:rFonts w:ascii="Cambria Math" w:hAnsi="Cambria Math" w:cstheme="majorBidi"/>
+                      <w:color w:val="FF0000"/>
+                      <w:sz w:val="32"/>
+                      <w:szCs w:val="32"/>
+                    </w:rPr>
+                    <m:t>00</m:t>
+                  </m:r>
+                  <m:r>
+                    <m:rPr>
+                      <m:nor/>
+                    </m:rPr>
+                    <w:rPr>
+                      <w:rFonts w:asciiTheme="majorBidi" w:hAnsiTheme="majorBidi" w:cstheme="majorBidi"/>
+                      <w:color w:val="FF0000"/>
+                      <w:sz w:val="32"/>
+                      <w:szCs w:val="32"/>
+                    </w:rPr>
+                    <m:t xml:space="preserve"> 0</m:t>
+                  </m:r>
+                  <m:r>
+                    <m:rPr>
+                      <m:sty m:val="p"/>
+                    </m:rPr>
+                    <w:rPr>
+                      <w:rFonts w:ascii="Cambria Math" w:hAnsi="Cambria Math" w:cstheme="majorBidi"/>
+                      <w:color w:val="FF0000"/>
+                      <w:sz w:val="32"/>
+                      <w:szCs w:val="32"/>
+                    </w:rPr>
+                    <m:t>8</m:t>
+                  </m:r>
+                </m:e>
+              </m:groupChr>
+            </m:e>
+            <m:lim>
+              <m:r>
+                <w:rPr>
+                  <w:rFonts w:ascii="Cambria Math" w:hAnsi="Cambria Math" w:cstheme="majorBidi"/>
+                  <w:color w:val="FF0000"/>
+                  <w:sz w:val="32"/>
+                  <w:szCs w:val="32"/>
+                </w:rPr>
+                <m:t>type=</m:t>
+              </m:r>
+              <m:r>
+                <w:rPr>
+                  <w:rFonts w:ascii="Cambria Math" w:hAnsi="Cambria Math" w:cstheme="majorBidi"/>
+                  <w:color w:val="FF0000"/>
+                  <w:sz w:val="32"/>
+                  <w:szCs w:val="32"/>
+                </w:rPr>
+                <m:t>8</m:t>
+              </m:r>
+            </m:lim>
+          </m:limUpp>
+        </m:oMath>
+      </m:oMathPara>
+    </w:p>
+    <w:p>
+      <w:pPr>
+        <w:autoSpaceDE w:val="0"/>
+        <w:autoSpaceDN w:val="0"/>
+        <w:adjustRightInd w:val="0"/>
+        <w:spacing w:after="0" w:line="240" w:lineRule="auto"/>
+        <w:jc w:val="center"/>
+        <w:rPr>
+          <w:rFonts w:asciiTheme="majorBidi" w:hAnsiTheme="majorBidi" w:cstheme="majorBidi"/>
+          <w:sz w:val="32"/>
+          <w:szCs w:val="32"/>
+        </w:rPr>
+      </w:pPr>
+      <w:r>
+        <w:rPr>
+          <w:rFonts w:asciiTheme="majorBidi" w:hAnsiTheme="majorBidi" w:cstheme="majorBidi"/>
+          <w:sz w:val="32"/>
+          <w:szCs w:val="32"/>
+        </w:rPr>
+        <w:t xml:space="preserve">Used to </w:t>
+      </w:r>
+      <w:r>
+        <w:rPr>
+          <w:rFonts w:asciiTheme="majorBidi" w:hAnsiTheme="majorBidi" w:cstheme="majorBidi"/>
+          <w:sz w:val="32"/>
+          <w:szCs w:val="32"/>
+        </w:rPr>
+        <w:t xml:space="preserve">announce that a friendly </w:t>
+      </w:r>
+      <w:r>
+        <w:rPr>
+          <w:rFonts w:asciiTheme="majorBidi" w:hAnsiTheme="majorBidi" w:cstheme="majorBidi"/>
+          <w:sz w:val="32"/>
+          <w:szCs w:val="32"/>
+        </w:rPr>
+        <w:t>message</w:t>
+      </w:r>
+      <w:bookmarkStart w:id="0" w:name="_GoBack"/>
+      <w:bookmarkEnd w:id="0"/>
+      <w:r>
+        <w:rPr>
+          <w:rFonts w:asciiTheme="majorBidi" w:hAnsiTheme="majorBidi" w:cstheme="majorBidi"/>
+          <w:sz w:val="32"/>
+          <w:szCs w:val="32"/>
+        </w:rPr>
+        <w:t xml:space="preserve"> was handled,</w:t>
+      </w:r>
+    </w:p>
+    <w:p>
+      <w:pPr>
+        <w:autoSpaceDE w:val="0"/>
+        <w:autoSpaceDN w:val="0"/>
+        <w:bidi w:val="0"/>
+        <w:adjustRightInd w:val="0"/>
+        <w:spacing w:after="0" w:line="240" w:lineRule="auto"/>
+        <w:jc w:val="center"/>
+        <w:rPr>
+          <w:rFonts w:asciiTheme="majorBidi" w:hAnsiTheme="majorBidi" w:cstheme="majorBidi"/>
+          <w:color w:val="6F008A"/>
+          <w:sz w:val="36"/>
+          <w:szCs w:val="36"/>
+        </w:rPr>
+      </w:pPr>
     </w:p>
     <w:p>
       <w:pPr>
@@ -9386,6 +9286,7 @@
           <w:sz w:val="28"/>
           <w:szCs w:val="28"/>
         </w:rPr>
+        <w:lastRenderedPageBreak/>
         <w:t>The user is not allowed to have more than</w:t>
       </w:r>
       <w:r>
@@ -9590,7 +9491,6 @@
           <w:sz w:val="28"/>
           <w:szCs w:val="28"/>
         </w:rPr>
-        <w:lastRenderedPageBreak/>
         <w:t>Any path that</w:t>
       </w:r>
       <w:r>
@@ -9666,7 +9566,6 @@
           <w:t>here</w:t>
         </w:r>
       </w:hyperlink>
-      <w:proofErr w:type="gramStart"/>
       <w:r>
         <w:rPr>
           <w:rFonts w:asciiTheme="majorBidi" w:hAnsiTheme="majorBidi" w:cstheme="majorBidi"/>
@@ -9683,7 +9582,6 @@
         </w:rPr>
         <w:t>.</w:t>
       </w:r>
-      <w:proofErr w:type="gramEnd"/>
     </w:p>
     <w:p>
       <w:pPr>
@@ -10060,34 +9958,14 @@
           <w:szCs w:val="28"/>
         </w:rPr>
       </w:pPr>
-      <w:proofErr w:type="spellStart"/>
-      <w:r>
-        <w:rPr>
-          <w:rFonts w:asciiTheme="majorBidi" w:hAnsiTheme="majorBidi" w:cstheme="majorBidi"/>
-          <w:sz w:val="28"/>
-          <w:szCs w:val="28"/>
-        </w:rPr>
-        <w:t>server.h</w:t>
-      </w:r>
-      <w:proofErr w:type="spellEnd"/>
-      <w:r>
-        <w:rPr>
-          <w:rFonts w:asciiTheme="majorBidi" w:hAnsiTheme="majorBidi" w:cstheme="majorBidi"/>
-          <w:sz w:val="28"/>
-          <w:szCs w:val="28"/>
-        </w:rPr>
-        <w:t xml:space="preserve"> and </w:t>
-      </w:r>
-      <w:proofErr w:type="spellStart"/>
-      <w:r>
-        <w:rPr>
-          <w:rFonts w:asciiTheme="majorBidi" w:hAnsiTheme="majorBidi" w:cstheme="majorBidi"/>
-          <w:sz w:val="28"/>
-          <w:szCs w:val="28"/>
-        </w:rPr>
-        <w:t>server.c</w:t>
-      </w:r>
-      <w:proofErr w:type="spellEnd"/>
+      <w:r>
+        <w:rPr>
+          <w:rFonts w:asciiTheme="majorBidi" w:hAnsiTheme="majorBidi" w:cstheme="majorBidi"/>
+          <w:sz w:val="28"/>
+          <w:szCs w:val="28"/>
+        </w:rPr>
+        <w:t>server.h and server.c</w:t>
+      </w:r>
       <w:r>
         <w:rPr>
           <w:rFonts w:asciiTheme="majorBidi" w:hAnsiTheme="majorBidi" w:cstheme="majorBidi"/>
@@ -10112,7 +9990,6 @@
           <w:szCs w:val="28"/>
         </w:rPr>
       </w:pPr>
-      <w:proofErr w:type="spellStart"/>
       <w:r>
         <w:rPr>
           <w:rFonts w:asciiTheme="majorBidi" w:hAnsiTheme="majorBidi" w:cstheme="majorBidi"/>
@@ -10121,7 +9998,6 @@
         </w:rPr>
         <w:t>client.h</w:t>
       </w:r>
-      <w:proofErr w:type="spellEnd"/>
       <w:r>
         <w:rPr>
           <w:rFonts w:asciiTheme="majorBidi" w:hAnsiTheme="majorBidi" w:cstheme="majorBidi"/>
@@ -10130,7 +10006,6 @@
         </w:rPr>
         <w:t xml:space="preserve"> and </w:t>
       </w:r>
-      <w:proofErr w:type="spellStart"/>
       <w:r>
         <w:rPr>
           <w:rFonts w:asciiTheme="majorBidi" w:hAnsiTheme="majorBidi" w:cstheme="majorBidi"/>
@@ -10147,7 +10022,6 @@
         </w:rPr>
         <w:t>c</w:t>
       </w:r>
-      <w:proofErr w:type="spellEnd"/>
       <w:r>
         <w:rPr>
           <w:rFonts w:asciiTheme="majorBidi" w:hAnsiTheme="majorBidi" w:cstheme="majorBidi"/>
@@ -10179,7 +10053,6 @@
           <w:szCs w:val="28"/>
         </w:rPr>
       </w:pPr>
-      <w:proofErr w:type="spellStart"/>
       <w:r>
         <w:rPr>
           <w:rFonts w:asciiTheme="majorBidi" w:hAnsiTheme="majorBidi" w:cstheme="majorBidi"/>
@@ -10188,7 +10061,6 @@
         </w:rPr>
         <w:t>utilities.h</w:t>
       </w:r>
-      <w:proofErr w:type="spellEnd"/>
       <w:r>
         <w:rPr>
           <w:rFonts w:asciiTheme="majorBidi" w:hAnsiTheme="majorBidi" w:cstheme="majorBidi"/>
@@ -10197,8 +10069,6 @@
         </w:rPr>
         <w:t xml:space="preserve"> and </w:t>
       </w:r>
-      <w:proofErr w:type="spellStart"/>
-      <w:proofErr w:type="gramStart"/>
       <w:r>
         <w:rPr>
           <w:rFonts w:asciiTheme="majorBidi" w:hAnsiTheme="majorBidi" w:cstheme="majorBidi"/>
@@ -10215,8 +10085,6 @@
         </w:rPr>
         <w:t>s</w:t>
       </w:r>
-      <w:proofErr w:type="spellEnd"/>
-      <w:proofErr w:type="gramEnd"/>
       <w:r>
         <w:rPr>
           <w:rFonts w:asciiTheme="majorBidi" w:hAnsiTheme="majorBidi" w:cstheme="majorBidi"/>
@@ -10271,8 +10139,6 @@
           <w:u w:val="single"/>
         </w:rPr>
       </w:pPr>
-      <w:bookmarkStart w:id="0" w:name="_GoBack"/>
-      <w:bookmarkEnd w:id="0"/>
     </w:p>
     <w:sectPr>
       <w:headerReference w:type="default" r:id="rId8"/>
@@ -10361,23 +10227,7 @@
         <w:b/>
         <w:bCs/>
       </w:rPr>
-      <w:t xml:space="preserve">al </w:t>
-    </w:r>
-    <w:proofErr w:type="spellStart"/>
-    <w:r>
-      <w:rPr>
-        <w:b/>
-        <w:bCs/>
-      </w:rPr>
-      <w:t>Ashuach</w:t>
-    </w:r>
-    <w:proofErr w:type="spellEnd"/>
-    <w:r>
-      <w:rPr>
-        <w:b/>
-        <w:bCs/>
-      </w:rPr>
-      <w:t xml:space="preserve"> 203519277 </w:t>
+      <w:t xml:space="preserve">al Ashuach 203519277 </w:t>
     </w:r>
     <w:hyperlink r:id="rId1" w:history="1">
       <w:r>
@@ -10401,17 +10251,8 @@
         <w:b/>
         <w:bCs/>
       </w:rPr>
-      <w:t xml:space="preserve"> username: </w:t>
+      <w:t xml:space="preserve"> username: galashuach</w:t>
     </w:r>
-    <w:proofErr w:type="spellStart"/>
-    <w:r>
-      <w:rPr>
-        <w:b/>
-        <w:bCs/>
-      </w:rPr>
-      <w:t>galashuach</w:t>
-    </w:r>
-    <w:proofErr w:type="spellEnd"/>
   </w:p>
   <w:p>
     <w:pPr>
@@ -10423,7 +10264,6 @@
         <w:bCs/>
       </w:rPr>
     </w:pPr>
-    <w:proofErr w:type="spellStart"/>
     <w:r>
       <w:rPr>
         <w:b/>
@@ -10431,7 +10271,6 @@
       </w:rPr>
       <w:t>Meital</w:t>
     </w:r>
-    <w:proofErr w:type="spellEnd"/>
     <w:r>
       <w:rPr>
         <w:rFonts w:hint="cs"/>
@@ -10454,23 +10293,7 @@
         <w:b/>
         <w:bCs/>
       </w:rPr>
-      <w:t xml:space="preserve">ar-Kana </w:t>
-    </w:r>
-    <w:proofErr w:type="spellStart"/>
-    <w:r>
-      <w:rPr>
-        <w:b/>
-        <w:bCs/>
-      </w:rPr>
-      <w:t>Swissa</w:t>
-    </w:r>
-    <w:proofErr w:type="spellEnd"/>
-    <w:r>
-      <w:rPr>
-        <w:b/>
-        <w:bCs/>
-      </w:rPr>
-      <w:t xml:space="preserve"> 302461876 </w:t>
+      <w:t xml:space="preserve">ar-Kana Swissa 302461876 </w:t>
     </w:r>
     <w:hyperlink r:id="rId2" w:history="1">
       <w:r>
@@ -10501,17 +10324,8 @@
         <w:b/>
         <w:bCs/>
       </w:rPr>
-      <w:t xml:space="preserve">username: </w:t>
+      <w:t>username: meitalswissa</w:t>
     </w:r>
-    <w:proofErr w:type="spellStart"/>
-    <w:r>
-      <w:rPr>
-        <w:b/>
-        <w:bCs/>
-      </w:rPr>
-      <w:t>meitalswissa</w:t>
-    </w:r>
-    <w:proofErr w:type="spellEnd"/>
   </w:p>
   <w:p>
     <w:pPr>
@@ -11508,6 +11322,7 @@
     <w:lsdException w:name="HTML Sample" w:semiHidden="1" w:unhideWhenUsed="1"/>
     <w:lsdException w:name="HTML Typewriter" w:semiHidden="1" w:unhideWhenUsed="1"/>
     <w:lsdException w:name="HTML Variable" w:semiHidden="1" w:unhideWhenUsed="1"/>
+    <w:lsdException w:name="Normal Table" w:semiHidden="1" w:unhideWhenUsed="1"/>
     <w:lsdException w:name="annotation subject" w:semiHidden="1" w:unhideWhenUsed="1"/>
     <w:lsdException w:name="No List" w:semiHidden="1" w:unhideWhenUsed="1"/>
     <w:lsdException w:name="Outline List 1" w:semiHidden="1" w:unhideWhenUsed="1"/>
@@ -11551,8 +11366,10 @@
     <w:lsdException w:name="Table Elegant" w:semiHidden="1" w:unhideWhenUsed="1"/>
     <w:lsdException w:name="Table Professional" w:semiHidden="1" w:unhideWhenUsed="1"/>
     <w:lsdException w:name="Table Subtle 1" w:semiHidden="1" w:unhideWhenUsed="1"/>
+    <w:lsdException w:name="Table Subtle 2" w:semiHidden="1" w:unhideWhenUsed="1"/>
     <w:lsdException w:name="Table Web 1" w:semiHidden="1" w:unhideWhenUsed="1"/>
     <w:lsdException w:name="Table Web 2" w:semiHidden="1" w:unhideWhenUsed="1"/>
+    <w:lsdException w:name="Table Web 3" w:semiHidden="1" w:unhideWhenUsed="1"/>
     <w:lsdException w:name="Balloon Text" w:semiHidden="1" w:unhideWhenUsed="1"/>
     <w:lsdException w:name="Table Grid" w:uiPriority="39"/>
     <w:lsdException w:name="Table Theme" w:semiHidden="1" w:unhideWhenUsed="1"/>

</xml_diff>